<commit_message>
Add class prefix MAST to classes
</commit_message>
<xml_diff>
--- a/branches/2.10/Documentation/mOcean_Android_Developer_Documentation.docx
+++ b/branches/2.10/Documentation/mOcean_Android_Developer_Documentation.docx
@@ -1,6 +1,6 @@
 
 <file path=word/document.xml><?xml version="1.0" encoding="utf-8"?>
-<w:document xmlns:ve="http://schemas.openxmlformats.org/markup-compatibility/2006" xmlns:o="urn:schemas-microsoft-com:office:office" xmlns:r="http://schemas.openxmlformats.org/officeDocument/2006/relationships" xmlns:m="http://schemas.openxmlformats.org/officeDocument/2006/math" xmlns:v="urn:schemas-microsoft-com:vml" xmlns:wp="http://schemas.openxmlformats.org/drawingml/2006/wordprocessingDrawing" xmlns:w10="urn:schemas-microsoft-com:office:word" xmlns:w="http://schemas.openxmlformats.org/wordprocessingml/2006/main" xmlns:wne="http://schemas.microsoft.com/office/word/2006/wordml">
+<w:document xmlns:wpc="http://schemas.microsoft.com/office/word/2010/wordprocessingCanvas" xmlns:mc="http://schemas.openxmlformats.org/markup-compatibility/2006" xmlns:o="urn:schemas-microsoft-com:office:office" xmlns:r="http://schemas.openxmlformats.org/officeDocument/2006/relationships" xmlns:m="http://schemas.openxmlformats.org/officeDocument/2006/math" xmlns:v="urn:schemas-microsoft-com:vml" xmlns:wp14="http://schemas.microsoft.com/office/word/2010/wordprocessingDrawing" xmlns:wp="http://schemas.openxmlformats.org/drawingml/2006/wordprocessingDrawing" xmlns:w10="urn:schemas-microsoft-com:office:word" xmlns:w="http://schemas.openxmlformats.org/wordprocessingml/2006/main" xmlns:w14="http://schemas.microsoft.com/office/word/2010/wordml" xmlns:wpg="http://schemas.microsoft.com/office/word/2010/wordprocessingGroup" xmlns:wpi="http://schemas.microsoft.com/office/word/2010/wordprocessingInk" xmlns:wne="http://schemas.microsoft.com/office/word/2006/wordml" xmlns:wps="http://schemas.microsoft.com/office/word/2010/wordprocessingShape" mc:Ignorable="w14 wp14">
   <w:body>
     <w:p>
       <w:pPr>
@@ -382,6 +382,7 @@
           <w:docPartUnique/>
         </w:docPartObj>
       </w:sdtPr>
+      <w:sdtEndPr/>
       <w:sdtContent>
         <w:p>
           <w:pPr>
@@ -852,6 +853,9 @@
               <w:t xml:space="preserve"> </w:t>
             </w:r>
             <w:r>
+              <w:t>MAST</w:t>
+            </w:r>
+            <w:r>
               <w:rPr>
                 <w:rStyle w:val="af"/>
                 <w:rFonts w:cstheme="minorHAnsi"/>
@@ -876,7 +880,18 @@
                 <w:noProof/>
                 <w:lang w:val="en-US"/>
               </w:rPr>
-              <w:t>arguments</w:t>
+              <w:t>ar</w:t>
+            </w:r>
+            <w:bookmarkStart w:id="0" w:name="_GoBack"/>
+            <w:bookmarkEnd w:id="0"/>
+            <w:r>
+              <w:rPr>
+                <w:rStyle w:val="af"/>
+                <w:rFonts w:cstheme="minorHAnsi"/>
+                <w:noProof/>
+                <w:lang w:val="en-US"/>
+              </w:rPr>
+              <w:t>guments</w:t>
             </w:r>
             <w:r>
               <w:rPr>
@@ -1034,7 +1049,7 @@
           <w:lang w:val="en-US"/>
         </w:rPr>
       </w:pPr>
-      <w:bookmarkStart w:id="0" w:name="_Toc283903126"/>
+      <w:bookmarkStart w:id="1" w:name="_Toc283903126"/>
       <w:r>
         <w:rPr>
           <w:rFonts w:asciiTheme="minorHAnsi" w:hAnsiTheme="minorHAnsi" w:cstheme="minorHAnsi"/>
@@ -1043,7 +1058,7 @@
         <w:lastRenderedPageBreak/>
         <w:t>Overview</w:t>
       </w:r>
-      <w:bookmarkEnd w:id="0"/>
+      <w:bookmarkEnd w:id="1"/>
     </w:p>
     <w:p>
       <w:pPr>
@@ -1168,7 +1183,7 @@
           <w:lang w:val="en-US"/>
         </w:rPr>
       </w:pPr>
-      <w:bookmarkStart w:id="1" w:name="_Toc283903127"/>
+      <w:bookmarkStart w:id="2" w:name="_Toc283903127"/>
       <w:proofErr w:type="spellStart"/>
       <w:r>
         <w:rPr>
@@ -1197,7 +1212,7 @@
         </w:rPr>
         <w:t>:</w:t>
       </w:r>
-      <w:bookmarkEnd w:id="1"/>
+      <w:bookmarkEnd w:id="2"/>
     </w:p>
     <w:p>
       <w:pPr>
@@ -1211,7 +1226,7 @@
           <w:lang w:val="en-US"/>
         </w:rPr>
       </w:pPr>
-      <w:bookmarkStart w:id="2" w:name="_Toc283903128"/>
+      <w:bookmarkStart w:id="3" w:name="_Toc283903128"/>
       <w:r>
         <w:rPr>
           <w:rFonts w:cstheme="minorHAnsi"/>
@@ -1338,7 +1353,7 @@
         </w:rPr>
         <w:t>contents:</w:t>
       </w:r>
-      <w:bookmarkEnd w:id="2"/>
+      <w:bookmarkEnd w:id="3"/>
     </w:p>
     <w:p>
       <w:pPr>
@@ -1396,7 +1411,7 @@
           <w:lang w:val="en-US"/>
         </w:rPr>
       </w:pPr>
-      <w:bookmarkStart w:id="3" w:name="_Toc283903129"/>
+      <w:bookmarkStart w:id="4" w:name="_Toc283903129"/>
       <w:r>
         <w:rPr>
           <w:rFonts w:asciiTheme="minorHAnsi" w:hAnsiTheme="minorHAnsi" w:cstheme="minorHAnsi"/>
@@ -1404,7 +1419,7 @@
         </w:rPr>
         <w:t>Installation instructions:</w:t>
       </w:r>
-      <w:bookmarkEnd w:id="3"/>
+      <w:bookmarkEnd w:id="4"/>
       <w:r>
         <w:rPr>
           <w:rFonts w:asciiTheme="minorHAnsi" w:hAnsiTheme="minorHAnsi" w:cstheme="minorHAnsi"/>
@@ -1947,7 +1962,7 @@
       <w:r>
         <w:rPr>
           <w:noProof/>
-          <w:lang w:val="en-US"/>
+          <w:lang w:eastAsia="ru-RU"/>
         </w:rPr>
         <w:lastRenderedPageBreak/>
         <w:drawing>
@@ -1966,7 +1981,7 @@
                     <pic:cNvPicPr/>
                   </pic:nvPicPr>
                   <pic:blipFill>
-                    <a:blip r:embed="rId8" cstate="print"/>
+                    <a:blip r:embed="rId9" cstate="print"/>
                     <a:stretch>
                       <a:fillRect/>
                     </a:stretch>
@@ -6503,7 +6518,7 @@
           <w:lang w:val="en-US"/>
         </w:rPr>
       </w:pPr>
-      <w:bookmarkStart w:id="4" w:name="_Toc283903130"/>
+      <w:bookmarkStart w:id="5" w:name="_Toc283903130"/>
       <w:r>
         <w:rPr>
           <w:rFonts w:asciiTheme="minorHAnsi" w:hAnsiTheme="minorHAnsi" w:cstheme="minorHAnsi"/>
@@ -6525,7 +6540,7 @@
         </w:rPr>
         <w:t>:</w:t>
       </w:r>
-      <w:bookmarkEnd w:id="4"/>
+      <w:bookmarkEnd w:id="5"/>
     </w:p>
     <w:p>
       <w:pPr>
@@ -6535,7 +6550,7 @@
           <w:lang w:val="en-US"/>
         </w:rPr>
       </w:pPr>
-      <w:bookmarkStart w:id="5" w:name="_Toc283903131"/>
+      <w:bookmarkStart w:id="6" w:name="_Toc283903131"/>
       <w:r>
         <w:rPr>
           <w:rFonts w:asciiTheme="minorHAnsi" w:hAnsiTheme="minorHAnsi" w:cstheme="minorHAnsi"/>
@@ -6543,7 +6558,7 @@
         </w:rPr>
         <w:t>Global functions:</w:t>
       </w:r>
-      <w:bookmarkEnd w:id="5"/>
+      <w:bookmarkEnd w:id="6"/>
     </w:p>
     <w:p>
       <w:pPr>
@@ -6862,6 +6877,13 @@
           <w:b/>
           <w:lang w:val="en-US"/>
         </w:rPr>
+        <w:t>MAST</w:t>
+      </w:r>
+      <w:r>
+        <w:rPr>
+          <w:b/>
+          <w:lang w:val="en-US"/>
+        </w:rPr>
         <w:t>AdServerView</w:t>
       </w:r>
       <w:proofErr w:type="spellEnd"/>
@@ -11983,7 +12005,7 @@
           <w:lang w:val="en-US"/>
         </w:rPr>
       </w:pPr>
-      <w:bookmarkStart w:id="6" w:name="_Toc283903133"/>
+      <w:bookmarkStart w:id="7" w:name="_Toc283903133"/>
       <w:r>
         <w:rPr>
           <w:rFonts w:asciiTheme="minorHAnsi" w:hAnsiTheme="minorHAnsi" w:cstheme="minorHAnsi"/>
@@ -11991,7 +12013,7 @@
         </w:rPr>
         <w:t>Sample usage</w:t>
       </w:r>
-      <w:bookmarkEnd w:id="6"/>
+      <w:bookmarkEnd w:id="7"/>
     </w:p>
     <w:p>
       <w:pPr>
@@ -12238,6 +12260,13 @@
           <w:rFonts w:cs="Courier New"/>
           <w:lang w:val="en-US"/>
         </w:rPr>
+        <w:t>MAST</w:t>
+      </w:r>
+      <w:r>
+        <w:rPr>
+          <w:rFonts w:cs="Courier New"/>
+          <w:lang w:val="en-US"/>
+        </w:rPr>
         <w:t>AdServerView</w:t>
       </w:r>
       <w:proofErr w:type="spellEnd"/>
@@ -12266,6 +12295,13 @@
       </w:r>
       <w:proofErr w:type="spellStart"/>
       <w:proofErr w:type="gramStart"/>
+      <w:r>
+        <w:rPr>
+          <w:rFonts w:cs="Courier New"/>
+          <w:lang w:val="en-US"/>
+        </w:rPr>
+        <w:t>MAST</w:t>
+      </w:r>
       <w:r>
         <w:rPr>
           <w:rFonts w:cs="Courier New"/>
@@ -12407,39 +12443,28 @@
           <w:lang w:val="en-US"/>
         </w:rPr>
       </w:pPr>
-      <w:proofErr w:type="spellStart"/>
-      <w:proofErr w:type="gramStart"/>
-      <w:r>
-        <w:rPr>
-          <w:rFonts w:cs="Courier New"/>
-          <w:lang w:val="en-US"/>
-        </w:rPr>
-        <w:t>adserverView.setPremium</w:t>
-      </w:r>
-      <w:proofErr w:type="spellEnd"/>
-      <w:r>
-        <w:rPr>
-          <w:rFonts w:cs="Courier New"/>
-          <w:lang w:val="en-US"/>
-        </w:rPr>
-        <w:t>(</w:t>
-      </w:r>
-      <w:proofErr w:type="spellStart"/>
-      <w:proofErr w:type="gramEnd"/>
-      <w:r>
-        <w:rPr>
-          <w:rFonts w:cs="Courier New"/>
-          <w:lang w:val="en-US"/>
-        </w:rPr>
-        <w:t>AdServerView.PREMIUM_STATUS_PREMIUM</w:t>
-      </w:r>
-      <w:proofErr w:type="spellEnd"/>
-      <w:r>
-        <w:rPr>
-          <w:rFonts w:cs="Courier New"/>
-          <w:lang w:val="en-US"/>
-        </w:rPr>
-        <w:t>);</w:t>
+      <w:proofErr w:type="gramStart"/>
+      <w:r>
+        <w:rPr>
+          <w:rFonts w:cs="Courier New"/>
+          <w:lang w:val="en-US"/>
+        </w:rPr>
+        <w:t>adserverView.setPremium(</w:t>
+      </w:r>
+      <w:proofErr w:type="gramEnd"/>
+      <w:r>
+        <w:rPr>
+          <w:rFonts w:cs="Courier New"/>
+          <w:lang w:val="en-US"/>
+        </w:rPr>
+        <w:t>MAST</w:t>
+      </w:r>
+      <w:r>
+        <w:rPr>
+          <w:rFonts w:cs="Courier New"/>
+          <w:lang w:val="en-US"/>
+        </w:rPr>
+        <w:t>AdServerView.PREMIUM_STATUS_PREMIUM);</w:t>
       </w:r>
     </w:p>
     <w:p>
@@ -12892,7 +12917,23 @@
           <w:color w:val="000000"/>
           <w:lang w:val="en-US"/>
         </w:rPr>
-        <w:t>com.adserver.adview.AdServerView</w:t>
+        <w:t>com.adserver.adview.</w:t>
+      </w:r>
+      <w:r>
+        <w:rPr>
+          <w:rFonts w:cs="Courier New"/>
+          <w:color w:val="000000"/>
+          <w:lang w:val="en-US"/>
+        </w:rPr>
+        <w:t>MAST</w:t>
+      </w:r>
+      <w:r>
+        <w:rPr>
+          <w:rFonts w:cs="Courier New"/>
+          <w:color w:val="000000"/>
+          <w:lang w:val="en-US"/>
+        </w:rPr>
+        <w:t>AdServerView</w:t>
       </w:r>
       <w:proofErr w:type="spellEnd"/>
       <w:r>
@@ -13628,8 +13669,8 @@
       </w:r>
     </w:p>
     <w:sectPr>
-      <w:headerReference w:type="default" r:id="rId9"/>
-      <w:footerReference w:type="default" r:id="rId10"/>
+      <w:headerReference w:type="default" r:id="rId10"/>
+      <w:footerReference w:type="default" r:id="rId11"/>
       <w:pgSz w:w="11906" w:h="16838"/>
       <w:pgMar w:top="1134" w:right="850" w:bottom="1134" w:left="1701" w:header="708" w:footer="708" w:gutter="0"/>
       <w:cols w:space="708"/>
@@ -13640,7 +13681,7 @@
 </file>
 
 <file path=word/endnotes.xml><?xml version="1.0" encoding="utf-8"?>
-<w:endnotes xmlns:ve="http://schemas.openxmlformats.org/markup-compatibility/2006" xmlns:o="urn:schemas-microsoft-com:office:office" xmlns:r="http://schemas.openxmlformats.org/officeDocument/2006/relationships" xmlns:m="http://schemas.openxmlformats.org/officeDocument/2006/math" xmlns:v="urn:schemas-microsoft-com:vml" xmlns:wp="http://schemas.openxmlformats.org/drawingml/2006/wordprocessingDrawing" xmlns:w10="urn:schemas-microsoft-com:office:word" xmlns:w="http://schemas.openxmlformats.org/wordprocessingml/2006/main" xmlns:wne="http://schemas.microsoft.com/office/word/2006/wordml">
+<w:endnotes xmlns:wpc="http://schemas.microsoft.com/office/word/2010/wordprocessingCanvas" xmlns:mc="http://schemas.openxmlformats.org/markup-compatibility/2006" xmlns:o="urn:schemas-microsoft-com:office:office" xmlns:r="http://schemas.openxmlformats.org/officeDocument/2006/relationships" xmlns:m="http://schemas.openxmlformats.org/officeDocument/2006/math" xmlns:v="urn:schemas-microsoft-com:vml" xmlns:wp14="http://schemas.microsoft.com/office/word/2010/wordprocessingDrawing" xmlns:wp="http://schemas.openxmlformats.org/drawingml/2006/wordprocessingDrawing" xmlns:w10="urn:schemas-microsoft-com:office:word" xmlns:w="http://schemas.openxmlformats.org/wordprocessingml/2006/main" xmlns:w14="http://schemas.microsoft.com/office/word/2010/wordml" xmlns:wpg="http://schemas.microsoft.com/office/word/2010/wordprocessingGroup" xmlns:wpi="http://schemas.microsoft.com/office/word/2010/wordprocessingInk" xmlns:wne="http://schemas.microsoft.com/office/word/2006/wordml" xmlns:wps="http://schemas.microsoft.com/office/word/2010/wordprocessingShape" mc:Ignorable="w14 wp14">
   <w:endnote w:type="separator" w:id="-1">
     <w:p>
       <w:pPr>
@@ -13665,7 +13706,7 @@
 </file>
 
 <file path=word/footer1.xml><?xml version="1.0" encoding="utf-8"?>
-<w:ftr xmlns:ve="http://schemas.openxmlformats.org/markup-compatibility/2006" xmlns:o="urn:schemas-microsoft-com:office:office" xmlns:r="http://schemas.openxmlformats.org/officeDocument/2006/relationships" xmlns:m="http://schemas.openxmlformats.org/officeDocument/2006/math" xmlns:v="urn:schemas-microsoft-com:vml" xmlns:wp="http://schemas.openxmlformats.org/drawingml/2006/wordprocessingDrawing" xmlns:w10="urn:schemas-microsoft-com:office:word" xmlns:w="http://schemas.openxmlformats.org/wordprocessingml/2006/main" xmlns:wne="http://schemas.microsoft.com/office/word/2006/wordml">
+<w:ftr xmlns:wpc="http://schemas.microsoft.com/office/word/2010/wordprocessingCanvas" xmlns:mc="http://schemas.openxmlformats.org/markup-compatibility/2006" xmlns:o="urn:schemas-microsoft-com:office:office" xmlns:r="http://schemas.openxmlformats.org/officeDocument/2006/relationships" xmlns:m="http://schemas.openxmlformats.org/officeDocument/2006/math" xmlns:v="urn:schemas-microsoft-com:vml" xmlns:wp14="http://schemas.microsoft.com/office/word/2010/wordprocessingDrawing" xmlns:wp="http://schemas.openxmlformats.org/drawingml/2006/wordprocessingDrawing" xmlns:w10="urn:schemas-microsoft-com:office:word" xmlns:w="http://schemas.openxmlformats.org/wordprocessingml/2006/main" xmlns:w14="http://schemas.microsoft.com/office/word/2010/wordml" xmlns:wpg="http://schemas.microsoft.com/office/word/2010/wordprocessingGroup" xmlns:wpi="http://schemas.microsoft.com/office/word/2010/wordprocessingInk" xmlns:wne="http://schemas.microsoft.com/office/word/2006/wordml" xmlns:wps="http://schemas.microsoft.com/office/word/2010/wordprocessingShape" mc:Ignorable="w14 wp14">
   <w:p>
     <w:pPr>
       <w:pStyle w:val="ac"/>
@@ -13759,7 +13800,7 @@
         <w:noProof/>
         <w:lang w:val="en-US"/>
       </w:rPr>
-      <w:t>5</w:t>
+      <w:t>2</w:t>
     </w:r>
     <w:r>
       <w:fldChar w:fldCharType="end"/>
@@ -13777,7 +13818,7 @@
 </file>
 
 <file path=word/footnotes.xml><?xml version="1.0" encoding="utf-8"?>
-<w:footnotes xmlns:ve="http://schemas.openxmlformats.org/markup-compatibility/2006" xmlns:o="urn:schemas-microsoft-com:office:office" xmlns:r="http://schemas.openxmlformats.org/officeDocument/2006/relationships" xmlns:m="http://schemas.openxmlformats.org/officeDocument/2006/math" xmlns:v="urn:schemas-microsoft-com:vml" xmlns:wp="http://schemas.openxmlformats.org/drawingml/2006/wordprocessingDrawing" xmlns:w10="urn:schemas-microsoft-com:office:word" xmlns:w="http://schemas.openxmlformats.org/wordprocessingml/2006/main" xmlns:wne="http://schemas.microsoft.com/office/word/2006/wordml">
+<w:footnotes xmlns:wpc="http://schemas.microsoft.com/office/word/2010/wordprocessingCanvas" xmlns:mc="http://schemas.openxmlformats.org/markup-compatibility/2006" xmlns:o="urn:schemas-microsoft-com:office:office" xmlns:r="http://schemas.openxmlformats.org/officeDocument/2006/relationships" xmlns:m="http://schemas.openxmlformats.org/officeDocument/2006/math" xmlns:v="urn:schemas-microsoft-com:vml" xmlns:wp14="http://schemas.microsoft.com/office/word/2010/wordprocessingDrawing" xmlns:wp="http://schemas.openxmlformats.org/drawingml/2006/wordprocessingDrawing" xmlns:w10="urn:schemas-microsoft-com:office:word" xmlns:w="http://schemas.openxmlformats.org/wordprocessingml/2006/main" xmlns:w14="http://schemas.microsoft.com/office/word/2010/wordml" xmlns:wpg="http://schemas.microsoft.com/office/word/2010/wordprocessingGroup" xmlns:wpi="http://schemas.microsoft.com/office/word/2010/wordprocessingInk" xmlns:wne="http://schemas.microsoft.com/office/word/2006/wordml" xmlns:wps="http://schemas.microsoft.com/office/word/2010/wordprocessingShape" mc:Ignorable="w14 wp14">
   <w:footnote w:type="separator" w:id="-1">
     <w:p>
       <w:pPr>
@@ -13802,7 +13843,7 @@
 </file>
 
 <file path=word/header1.xml><?xml version="1.0" encoding="utf-8"?>
-<w:hdr xmlns:ve="http://schemas.openxmlformats.org/markup-compatibility/2006" xmlns:o="urn:schemas-microsoft-com:office:office" xmlns:r="http://schemas.openxmlformats.org/officeDocument/2006/relationships" xmlns:m="http://schemas.openxmlformats.org/officeDocument/2006/math" xmlns:v="urn:schemas-microsoft-com:vml" xmlns:wp="http://schemas.openxmlformats.org/drawingml/2006/wordprocessingDrawing" xmlns:w10="urn:schemas-microsoft-com:office:word" xmlns:w="http://schemas.openxmlformats.org/wordprocessingml/2006/main" xmlns:wne="http://schemas.microsoft.com/office/word/2006/wordml">
+<w:hdr xmlns:wpc="http://schemas.microsoft.com/office/word/2010/wordprocessingCanvas" xmlns:mc="http://schemas.openxmlformats.org/markup-compatibility/2006" xmlns:o="urn:schemas-microsoft-com:office:office" xmlns:r="http://schemas.openxmlformats.org/officeDocument/2006/relationships" xmlns:m="http://schemas.openxmlformats.org/officeDocument/2006/math" xmlns:v="urn:schemas-microsoft-com:vml" xmlns:wp14="http://schemas.microsoft.com/office/word/2010/wordprocessingDrawing" xmlns:wp="http://schemas.openxmlformats.org/drawingml/2006/wordprocessingDrawing" xmlns:w10="urn:schemas-microsoft-com:office:word" xmlns:w="http://schemas.openxmlformats.org/wordprocessingml/2006/main" xmlns:w14="http://schemas.microsoft.com/office/word/2010/wordml" xmlns:wpg="http://schemas.microsoft.com/office/word/2010/wordprocessingGroup" xmlns:wpi="http://schemas.microsoft.com/office/word/2010/wordprocessingInk" xmlns:wne="http://schemas.microsoft.com/office/word/2006/wordml" xmlns:wps="http://schemas.microsoft.com/office/word/2010/wordprocessingShape" mc:Ignorable="w14 wp14">
   <w:p>
     <w:pPr>
       <w:pStyle w:val="aa"/>
@@ -13811,7 +13852,7 @@
     <w:r>
       <w:rPr>
         <w:noProof/>
-        <w:lang w:val="en-US"/>
+        <w:lang w:eastAsia="ru-RU"/>
       </w:rPr>
       <w:drawing>
         <wp:inline distT="0" distB="0" distL="0" distR="0">
@@ -13869,7 +13910,7 @@
 </file>
 
 <file path=word/numbering.xml><?xml version="1.0" encoding="utf-8"?>
-<w:numbering xmlns:ve="http://schemas.openxmlformats.org/markup-compatibility/2006" xmlns:o="urn:schemas-microsoft-com:office:office" xmlns:r="http://schemas.openxmlformats.org/officeDocument/2006/relationships" xmlns:m="http://schemas.openxmlformats.org/officeDocument/2006/math" xmlns:v="urn:schemas-microsoft-com:vml" xmlns:wp="http://schemas.openxmlformats.org/drawingml/2006/wordprocessingDrawing" xmlns:w10="urn:schemas-microsoft-com:office:word" xmlns:w="http://schemas.openxmlformats.org/wordprocessingml/2006/main" xmlns:wne="http://schemas.microsoft.com/office/word/2006/wordml">
+<w:numbering xmlns:wpc="http://schemas.microsoft.com/office/word/2010/wordprocessingCanvas" xmlns:mc="http://schemas.openxmlformats.org/markup-compatibility/2006" xmlns:o="urn:schemas-microsoft-com:office:office" xmlns:r="http://schemas.openxmlformats.org/officeDocument/2006/relationships" xmlns:m="http://schemas.openxmlformats.org/officeDocument/2006/math" xmlns:v="urn:schemas-microsoft-com:vml" xmlns:wp14="http://schemas.microsoft.com/office/word/2010/wordprocessingDrawing" xmlns:wp="http://schemas.openxmlformats.org/drawingml/2006/wordprocessingDrawing" xmlns:w10="urn:schemas-microsoft-com:office:word" xmlns:w="http://schemas.openxmlformats.org/wordprocessingml/2006/main" xmlns:w14="http://schemas.microsoft.com/office/word/2010/wordml" xmlns:wpg="http://schemas.microsoft.com/office/word/2010/wordprocessingGroup" xmlns:wpi="http://schemas.microsoft.com/office/word/2010/wordprocessingInk" xmlns:wne="http://schemas.microsoft.com/office/word/2006/wordml" xmlns:wps="http://schemas.microsoft.com/office/word/2010/wordprocessingShape" mc:Ignorable="w14 wp14">
   <w:abstractNum w:abstractNumId="0">
     <w:nsid w:val="0B5626A5"/>
     <w:multiLevelType w:val="hybridMultilevel"/>
@@ -14106,7 +14147,7 @@
 </file>
 
 <file path=word/styles.xml><?xml version="1.0" encoding="utf-8"?>
-<w:styles xmlns:r="http://schemas.openxmlformats.org/officeDocument/2006/relationships" xmlns:w="http://schemas.openxmlformats.org/wordprocessingml/2006/main">
+<w:styles xmlns:mc="http://schemas.openxmlformats.org/markup-compatibility/2006" xmlns:r="http://schemas.openxmlformats.org/officeDocument/2006/relationships" xmlns:w="http://schemas.openxmlformats.org/wordprocessingml/2006/main" xmlns:w14="http://schemas.microsoft.com/office/word/2010/wordml" mc:Ignorable="w14">
   <w:docDefaults>
     <w:rPrDefault>
       <w:rPr>
@@ -14390,7 +14431,6 @@
     <w:uiPriority w:val="99"/>
     <w:semiHidden/>
     <w:unhideWhenUsed/>
-    <w:qFormat/>
     <w:tblPr>
       <w:tblInd w:w="0" w:type="dxa"/>
       <w:tblCellMar>
@@ -14711,6 +14751,196 @@
 </w:styles>
 </file>
 
+<file path=word/stylesWithEffects.xml><?xml version="1.0" encoding="utf-8"?>
+<w:styles xmlns:wpc="http://schemas.microsoft.com/office/word/2010/wordprocessingCanvas" xmlns:mc="http://schemas.openxmlformats.org/markup-compatibility/2006" xmlns:o="urn:schemas-microsoft-com:office:office" xmlns:r="http://schemas.openxmlformats.org/officeDocument/2006/relationships" xmlns:m="http://schemas.openxmlformats.org/officeDocument/2006/math" xmlns:v="urn:schemas-microsoft-com:vml" xmlns:wp14="http://schemas.microsoft.com/office/word/2010/wordprocessingDrawing" xmlns:wp="http://schemas.openxmlformats.org/drawingml/2006/wordprocessingDrawing" xmlns:w10="urn:schemas-microsoft-com:office:word" xmlns:w="http://schemas.openxmlformats.org/wordprocessingml/2006/main" xmlns:w14="http://schemas.microsoft.com/office/word/2010/wordml" xmlns:wpg="http://schemas.microsoft.com/office/word/2010/wordprocessingGroup" xmlns:wpi="http://schemas.microsoft.com/office/word/2010/wordprocessingInk" xmlns:wne="http://schemas.microsoft.com/office/word/2006/wordml" xmlns:wps="http://schemas.microsoft.com/office/word/2010/wordprocessingShape" mc:Ignorable="w14 wp14">
+  <w:docDefaults>
+    <w:rPrDefault>
+      <w:rPr>
+        <w:rFonts w:asciiTheme="minorHAnsi" w:eastAsiaTheme="minorEastAsia" w:hAnsiTheme="minorHAnsi" w:cstheme="minorBidi"/>
+        <w:sz w:val="22"/>
+        <w:szCs w:val="22"/>
+        <w:lang w:val="ru-RU" w:eastAsia="ru-RU" w:bidi="ar-SA"/>
+      </w:rPr>
+    </w:rPrDefault>
+    <w:pPrDefault>
+      <w:pPr>
+        <w:spacing w:after="200" w:line="276" w:lineRule="auto"/>
+      </w:pPr>
+    </w:pPrDefault>
+  </w:docDefaults>
+  <w:latentStyles w:defLockedState="0" w:defUIPriority="99" w:defSemiHidden="1" w:defUnhideWhenUsed="1" w:defQFormat="0" w:count="267">
+    <w:lsdException w:name="Normal" w:semiHidden="0" w:uiPriority="0" w:unhideWhenUsed="0" w:qFormat="1"/>
+    <w:lsdException w:name="heading 1" w:semiHidden="0" w:uiPriority="9" w:unhideWhenUsed="0" w:qFormat="1"/>
+    <w:lsdException w:name="heading 2" w:uiPriority="9" w:qFormat="1"/>
+    <w:lsdException w:name="heading 3" w:uiPriority="9" w:qFormat="1"/>
+    <w:lsdException w:name="heading 4" w:uiPriority="9" w:qFormat="1"/>
+    <w:lsdException w:name="heading 5" w:uiPriority="9" w:qFormat="1"/>
+    <w:lsdException w:name="heading 6" w:uiPriority="9" w:qFormat="1"/>
+    <w:lsdException w:name="heading 7" w:uiPriority="9" w:qFormat="1"/>
+    <w:lsdException w:name="heading 8" w:uiPriority="9" w:qFormat="1"/>
+    <w:lsdException w:name="heading 9" w:uiPriority="9" w:qFormat="1"/>
+    <w:lsdException w:name="toc 1" w:uiPriority="39"/>
+    <w:lsdException w:name="toc 2" w:uiPriority="39"/>
+    <w:lsdException w:name="toc 3" w:uiPriority="39"/>
+    <w:lsdException w:name="toc 4" w:uiPriority="39"/>
+    <w:lsdException w:name="toc 5" w:uiPriority="39"/>
+    <w:lsdException w:name="toc 6" w:uiPriority="39"/>
+    <w:lsdException w:name="toc 7" w:uiPriority="39"/>
+    <w:lsdException w:name="toc 8" w:uiPriority="39"/>
+    <w:lsdException w:name="toc 9" w:uiPriority="39"/>
+    <w:lsdException w:name="caption" w:uiPriority="35" w:qFormat="1"/>
+    <w:lsdException w:name="Title" w:semiHidden="0" w:uiPriority="10" w:unhideWhenUsed="0" w:qFormat="1"/>
+    <w:lsdException w:name="Default Paragraph Font" w:uiPriority="1"/>
+    <w:lsdException w:name="Subtitle" w:semiHidden="0" w:uiPriority="11" w:unhideWhenUsed="0" w:qFormat="1"/>
+    <w:lsdException w:name="Strong" w:semiHidden="0" w:uiPriority="22" w:unhideWhenUsed="0" w:qFormat="1"/>
+    <w:lsdException w:name="Emphasis" w:semiHidden="0" w:uiPriority="20" w:unhideWhenUsed="0" w:qFormat="1"/>
+    <w:lsdException w:name="Table Grid" w:semiHidden="0" w:uiPriority="59" w:unhideWhenUsed="0"/>
+    <w:lsdException w:name="Placeholder Text" w:unhideWhenUsed="0"/>
+    <w:lsdException w:name="No Spacing" w:semiHidden="0" w:uiPriority="1" w:unhideWhenUsed="0" w:qFormat="1"/>
+    <w:lsdException w:name="Light Shading" w:semiHidden="0" w:uiPriority="60" w:unhideWhenUsed="0"/>
+    <w:lsdException w:name="Light List" w:semiHidden="0" w:uiPriority="61" w:unhideWhenUsed="0"/>
+    <w:lsdException w:name="Light Grid" w:semiHidden="0" w:uiPriority="62" w:unhideWhenUsed="0"/>
+    <w:lsdException w:name="Medium Shading 1" w:semiHidden="0" w:uiPriority="63" w:unhideWhenUsed="0"/>
+    <w:lsdException w:name="Medium Shading 2" w:semiHidden="0" w:uiPriority="64" w:unhideWhenUsed="0"/>
+    <w:lsdException w:name="Medium List 1" w:semiHidden="0" w:uiPriority="65" w:unhideWhenUsed="0"/>
+    <w:lsdException w:name="Medium List 2" w:semiHidden="0" w:uiPriority="66" w:unhideWhenUsed="0"/>
+    <w:lsdException w:name="Medium Grid 1" w:semiHidden="0" w:uiPriority="67" w:unhideWhenUsed="0"/>
+    <w:lsdException w:name="Medium Grid 2" w:semiHidden="0" w:uiPriority="68" w:unhideWhenUsed="0"/>
+    <w:lsdException w:name="Medium Grid 3" w:semiHidden="0" w:uiPriority="69" w:unhideWhenUsed="0"/>
+    <w:lsdException w:name="Dark List" w:semiHidden="0" w:uiPriority="70" w:unhideWhenUsed="0"/>
+    <w:lsdException w:name="Colorful Shading" w:semiHidden="0" w:uiPriority="71" w:unhideWhenUsed="0"/>
+    <w:lsdException w:name="Colorful List" w:semiHidden="0" w:uiPriority="72" w:unhideWhenUsed="0"/>
+    <w:lsdException w:name="Colorful Grid" w:semiHidden="0" w:uiPriority="73" w:unhideWhenUsed="0"/>
+    <w:lsdException w:name="Light Shading Accent 1" w:semiHidden="0" w:uiPriority="60" w:unhideWhenUsed="0"/>
+    <w:lsdException w:name="Light List Accent 1" w:semiHidden="0" w:uiPriority="61" w:unhideWhenUsed="0"/>
+    <w:lsdException w:name="Light Grid Accent 1" w:semiHidden="0" w:uiPriority="62" w:unhideWhenUsed="0"/>
+    <w:lsdException w:name="Medium Shading 1 Accent 1" w:semiHidden="0" w:uiPriority="63" w:unhideWhenUsed="0"/>
+    <w:lsdException w:name="Medium Shading 2 Accent 1" w:semiHidden="0" w:uiPriority="64" w:unhideWhenUsed="0"/>
+    <w:lsdException w:name="Medium List 1 Accent 1" w:semiHidden="0" w:uiPriority="65" w:unhideWhenUsed="0"/>
+    <w:lsdException w:name="Revision" w:unhideWhenUsed="0"/>
+    <w:lsdException w:name="List Paragraph" w:semiHidden="0" w:uiPriority="34" w:unhideWhenUsed="0" w:qFormat="1"/>
+    <w:lsdException w:name="Quote" w:semiHidden="0" w:uiPriority="29" w:unhideWhenUsed="0" w:qFormat="1"/>
+    <w:lsdException w:name="Intense Quote" w:semiHidden="0" w:uiPriority="30" w:unhideWhenUsed="0" w:qFormat="1"/>
+    <w:lsdException w:name="Medium List 2 Accent 1" w:semiHidden="0" w:uiPriority="66" w:unhideWhenUsed="0"/>
+    <w:lsdException w:name="Medium Grid 1 Accent 1" w:semiHidden="0" w:uiPriority="67" w:unhideWhenUsed="0"/>
+    <w:lsdException w:name="Medium Grid 2 Accent 1" w:semiHidden="0" w:uiPriority="68" w:unhideWhenUsed="0"/>
+    <w:lsdException w:name="Medium Grid 3 Accent 1" w:semiHidden="0" w:uiPriority="69" w:unhideWhenUsed="0"/>
+    <w:lsdException w:name="Dark List Accent 1" w:semiHidden="0" w:uiPriority="70" w:unhideWhenUsed="0"/>
+    <w:lsdException w:name="Colorful Shading Accent 1" w:semiHidden="0" w:uiPriority="71" w:unhideWhenUsed="0"/>
+    <w:lsdException w:name="Colorful List Accent 1" w:semiHidden="0" w:uiPriority="72" w:unhideWhenUsed="0"/>
+    <w:lsdException w:name="Colorful Grid Accent 1" w:semiHidden="0" w:uiPriority="73" w:unhideWhenUsed="0"/>
+    <w:lsdException w:name="Light Shading Accent 2" w:semiHidden="0" w:uiPriority="60" w:unhideWhenUsed="0"/>
+    <w:lsdException w:name="Light List Accent 2" w:semiHidden="0" w:uiPriority="61" w:unhideWhenUsed="0"/>
+    <w:lsdException w:name="Light Grid Accent 2" w:semiHidden="0" w:uiPriority="62" w:unhideWhenUsed="0"/>
+    <w:lsdException w:name="Medium Shading 1 Accent 2" w:semiHidden="0" w:uiPriority="63" w:unhideWhenUsed="0"/>
+    <w:lsdException w:name="Medium Shading 2 Accent 2" w:semiHidden="0" w:uiPriority="64" w:unhideWhenUsed="0"/>
+    <w:lsdException w:name="Medium List 1 Accent 2" w:semiHidden="0" w:uiPriority="65" w:unhideWhenUsed="0"/>
+    <w:lsdException w:name="Medium List 2 Accent 2" w:semiHidden="0" w:uiPriority="66" w:unhideWhenUsed="0"/>
+    <w:lsdException w:name="Medium Grid 1 Accent 2" w:semiHidden="0" w:uiPriority="67" w:unhideWhenUsed="0"/>
+    <w:lsdException w:name="Medium Grid 2 Accent 2" w:semiHidden="0" w:uiPriority="68" w:unhideWhenUsed="0"/>
+    <w:lsdException w:name="Medium Grid 3 Accent 2" w:semiHidden="0" w:uiPriority="69" w:unhideWhenUsed="0"/>
+    <w:lsdException w:name="Dark List Accent 2" w:semiHidden="0" w:uiPriority="70" w:unhideWhenUsed="0"/>
+    <w:lsdException w:name="Colorful Shading Accent 2" w:semiHidden="0" w:uiPriority="71" w:unhideWhenUsed="0"/>
+    <w:lsdException w:name="Colorful List Accent 2" w:semiHidden="0" w:uiPriority="72" w:unhideWhenUsed="0"/>
+    <w:lsdException w:name="Colorful Grid Accent 2" w:semiHidden="0" w:uiPriority="73" w:unhideWhenUsed="0"/>
+    <w:lsdException w:name="Light Shading Accent 3" w:semiHidden="0" w:uiPriority="60" w:unhideWhenUsed="0"/>
+    <w:lsdException w:name="Light List Accent 3" w:semiHidden="0" w:uiPriority="61" w:unhideWhenUsed="0"/>
+    <w:lsdException w:name="Light Grid Accent 3" w:semiHidden="0" w:uiPriority="62" w:unhideWhenUsed="0"/>
+    <w:lsdException w:name="Medium Shading 1 Accent 3" w:semiHidden="0" w:uiPriority="63" w:unhideWhenUsed="0"/>
+    <w:lsdException w:name="Medium Shading 2 Accent 3" w:semiHidden="0" w:uiPriority="64" w:unhideWhenUsed="0"/>
+    <w:lsdException w:name="Medium List 1 Accent 3" w:semiHidden="0" w:uiPriority="65" w:unhideWhenUsed="0"/>
+    <w:lsdException w:name="Medium List 2 Accent 3" w:semiHidden="0" w:uiPriority="66" w:unhideWhenUsed="0"/>
+    <w:lsdException w:name="Medium Grid 1 Accent 3" w:semiHidden="0" w:uiPriority="67" w:unhideWhenUsed="0"/>
+    <w:lsdException w:name="Medium Grid 2 Accent 3" w:semiHidden="0" w:uiPriority="68" w:unhideWhenUsed="0"/>
+    <w:lsdException w:name="Medium Grid 3 Accent 3" w:semiHidden="0" w:uiPriority="69" w:unhideWhenUsed="0"/>
+    <w:lsdException w:name="Dark List Accent 3" w:semiHidden="0" w:uiPriority="70" w:unhideWhenUsed="0"/>
+    <w:lsdException w:name="Colorful Shading Accent 3" w:semiHidden="0" w:uiPriority="71" w:unhideWhenUsed="0"/>
+    <w:lsdException w:name="Colorful List Accent 3" w:semiHidden="0" w:uiPriority="72" w:unhideWhenUsed="0"/>
+    <w:lsdException w:name="Colorful Grid Accent 3" w:semiHidden="0" w:uiPriority="73" w:unhideWhenUsed="0"/>
+    <w:lsdException w:name="Light Shading Accent 4" w:semiHidden="0" w:uiPriority="60" w:unhideWhenUsed="0"/>
+    <w:lsdException w:name="Light List Accent 4" w:semiHidden="0" w:uiPriority="61" w:unhideWhenUsed="0"/>
+    <w:lsdException w:name="Light Grid Accent 4" w:semiHidden="0" w:uiPriority="62" w:unhideWhenUsed="0"/>
+    <w:lsdException w:name="Medium Shading 1 Accent 4" w:semiHidden="0" w:uiPriority="63" w:unhideWhenUsed="0"/>
+    <w:lsdException w:name="Medium Shading 2 Accent 4" w:semiHidden="0" w:uiPriority="64" w:unhideWhenUsed="0"/>
+    <w:lsdException w:name="Medium List 1 Accent 4" w:semiHidden="0" w:uiPriority="65" w:unhideWhenUsed="0"/>
+    <w:lsdException w:name="Medium List 2 Accent 4" w:semiHidden="0" w:uiPriority="66" w:unhideWhenUsed="0"/>
+    <w:lsdException w:name="Medium Grid 1 Accent 4" w:semiHidden="0" w:uiPriority="67" w:unhideWhenUsed="0"/>
+    <w:lsdException w:name="Medium Grid 2 Accent 4" w:semiHidden="0" w:uiPriority="68" w:unhideWhenUsed="0"/>
+    <w:lsdException w:name="Medium Grid 3 Accent 4" w:semiHidden="0" w:uiPriority="69" w:unhideWhenUsed="0"/>
+    <w:lsdException w:name="Dark List Accent 4" w:semiHidden="0" w:uiPriority="70" w:unhideWhenUsed="0"/>
+    <w:lsdException w:name="Colorful Shading Accent 4" w:semiHidden="0" w:uiPriority="71" w:unhideWhenUsed="0"/>
+    <w:lsdException w:name="Colorful List Accent 4" w:semiHidden="0" w:uiPriority="72" w:unhideWhenUsed="0"/>
+    <w:lsdException w:name="Colorful Grid Accent 4" w:semiHidden="0" w:uiPriority="73" w:unhideWhenUsed="0"/>
+    <w:lsdException w:name="Light Shading Accent 5" w:semiHidden="0" w:uiPriority="60" w:unhideWhenUsed="0"/>
+    <w:lsdException w:name="Light List Accent 5" w:semiHidden="0" w:uiPriority="61" w:unhideWhenUsed="0"/>
+    <w:lsdException w:name="Light Grid Accent 5" w:semiHidden="0" w:uiPriority="62" w:unhideWhenUsed="0"/>
+    <w:lsdException w:name="Medium Shading 1 Accent 5" w:semiHidden="0" w:uiPriority="63" w:unhideWhenUsed="0"/>
+    <w:lsdException w:name="Medium Shading 2 Accent 5" w:semiHidden="0" w:uiPriority="64" w:unhideWhenUsed="0"/>
+    <w:lsdException w:name="Medium List 1 Accent 5" w:semiHidden="0" w:uiPriority="65" w:unhideWhenUsed="0"/>
+    <w:lsdException w:name="Medium List 2 Accent 5" w:semiHidden="0" w:uiPriority="66" w:unhideWhenUsed="0"/>
+    <w:lsdException w:name="Medium Grid 1 Accent 5" w:semiHidden="0" w:uiPriority="67" w:unhideWhenUsed="0"/>
+    <w:lsdException w:name="Medium Grid 2 Accent 5" w:semiHidden="0" w:uiPriority="68" w:unhideWhenUsed="0"/>
+    <w:lsdException w:name="Medium Grid 3 Accent 5" w:semiHidden="0" w:uiPriority="69" w:unhideWhenUsed="0"/>
+    <w:lsdException w:name="Dark List Accent 5" w:semiHidden="0" w:uiPriority="70" w:unhideWhenUsed="0"/>
+    <w:lsdException w:name="Colorful Shading Accent 5" w:semiHidden="0" w:uiPriority="71" w:unhideWhenUsed="0"/>
+    <w:lsdException w:name="Colorful List Accent 5" w:semiHidden="0" w:uiPriority="72" w:unhideWhenUsed="0"/>
+    <w:lsdException w:name="Colorful Grid Accent 5" w:semiHidden="0" w:uiPriority="73" w:unhideWhenUsed="0"/>
+    <w:lsdException w:name="Light Shading Accent 6" w:semiHidden="0" w:uiPriority="60" w:unhideWhenUsed="0"/>
+    <w:lsdException w:name="Light List Accent 6" w:semiHidden="0" w:uiPriority="61" w:unhideWhenUsed="0"/>
+    <w:lsdException w:name="Light Grid Accent 6" w:semiHidden="0" w:uiPriority="62" w:unhideWhenUsed="0"/>
+    <w:lsdException w:name="Medium Shading 1 Accent 6" w:semiHidden="0" w:uiPriority="63" w:unhideWhenUsed="0"/>
+    <w:lsdException w:name="Medium Shading 2 Accent 6" w:semiHidden="0" w:uiPriority="64" w:unhideWhenUsed="0"/>
+    <w:lsdException w:name="Medium List 1 Accent 6" w:semiHidden="0" w:uiPriority="65" w:unhideWhenUsed="0"/>
+    <w:lsdException w:name="Medium List 2 Accent 6" w:semiHidden="0" w:uiPriority="66" w:unhideWhenUsed="0"/>
+    <w:lsdException w:name="Medium Grid 1 Accent 6" w:semiHidden="0" w:uiPriority="67" w:unhideWhenUsed="0"/>
+    <w:lsdException w:name="Medium Grid 2 Accent 6" w:semiHidden="0" w:uiPriority="68" w:unhideWhenUsed="0"/>
+    <w:lsdException w:name="Medium Grid 3 Accent 6" w:semiHidden="0" w:uiPriority="69" w:unhideWhenUsed="0"/>
+    <w:lsdException w:name="Dark List Accent 6" w:semiHidden="0" w:uiPriority="70" w:unhideWhenUsed="0"/>
+    <w:lsdException w:name="Colorful Shading Accent 6" w:semiHidden="0" w:uiPriority="71" w:unhideWhenUsed="0"/>
+    <w:lsdException w:name="Colorful List Accent 6" w:semiHidden="0" w:uiPriority="72" w:unhideWhenUsed="0"/>
+    <w:lsdException w:name="Colorful Grid Accent 6" w:semiHidden="0" w:uiPriority="73" w:unhideWhenUsed="0"/>
+    <w:lsdException w:name="Subtle Emphasis" w:semiHidden="0" w:uiPriority="19" w:unhideWhenUsed="0" w:qFormat="1"/>
+    <w:lsdException w:name="Intense Emphasis" w:semiHidden="0" w:uiPriority="21" w:unhideWhenUsed="0" w:qFormat="1"/>
+    <w:lsdException w:name="Subtle Reference" w:semiHidden="0" w:uiPriority="31" w:unhideWhenUsed="0" w:qFormat="1"/>
+    <w:lsdException w:name="Intense Reference" w:semiHidden="0" w:uiPriority="32" w:unhideWhenUsed="0" w:qFormat="1"/>
+    <w:lsdException w:name="Book Title" w:semiHidden="0" w:uiPriority="33" w:unhideWhenUsed="0" w:qFormat="1"/>
+    <w:lsdException w:name="Bibliography" w:uiPriority="37"/>
+    <w:lsdException w:name="TOC Heading" w:uiPriority="39" w:qFormat="1"/>
+  </w:latentStyles>
+  <w:style w:type="paragraph" w:default="1" w:styleId="a">
+    <w:name w:val="Normal"/>
+    <w:qFormat/>
+  </w:style>
+  <w:style w:type="character" w:default="1" w:styleId="a0">
+    <w:name w:val="Default Paragraph Font"/>
+    <w:uiPriority w:val="1"/>
+    <w:semiHidden/>
+    <w:unhideWhenUsed/>
+  </w:style>
+  <w:style w:type="table" w:default="1" w:styleId="a1">
+    <w:name w:val="Normal Table"/>
+    <w:uiPriority w:val="99"/>
+    <w:semiHidden/>
+    <w:unhideWhenUsed/>
+    <w:tblPr>
+      <w:tblInd w:w="0" w:type="dxa"/>
+      <w:tblCellMar>
+        <w:top w:w="0" w:type="dxa"/>
+        <w:left w:w="108" w:type="dxa"/>
+        <w:bottom w:w="0" w:type="dxa"/>
+        <w:right w:w="108" w:type="dxa"/>
+      </w:tblCellMar>
+    </w:tblPr>
+  </w:style>
+  <w:style w:type="numbering" w:default="1" w:styleId="a2">
+    <w:name w:val="No List"/>
+    <w:uiPriority w:val="99"/>
+    <w:semiHidden/>
+    <w:unhideWhenUsed/>
+  </w:style>
+</w:styles>
+</file>
+
 <file path=word/theme/theme1.xml><?xml version="1.0" encoding="utf-8"?>
 <a:theme xmlns:a="http://schemas.openxmlformats.org/drawingml/2006/main" name="Office Theme">
   <a:themeElements>
@@ -14999,7 +15229,7 @@
 </file>
 
 <file path=customXml/itemProps1.xml><?xml version="1.0" encoding="utf-8"?>
-<ds:datastoreItem xmlns:ds="http://schemas.openxmlformats.org/officeDocument/2006/customXml" ds:itemID="{F5C07488-7DA7-489F-8C62-00C4B1E8FD7D}">
+<ds:datastoreItem xmlns:ds="http://schemas.openxmlformats.org/officeDocument/2006/customXml" ds:itemID="{C930D18B-0B5F-4449-ABA3-E6436BB8125D}">
   <ds:schemaRefs>
     <ds:schemaRef ds:uri="http://schemas.openxmlformats.org/officeDocument/2006/bibliography"/>
   </ds:schemaRefs>

</xml_diff>